<commit_message>
Updated documents to match our name change
</commit_message>
<xml_diff>
--- a/documentation/updates_5-29/UpdatedArchitectureDoc.docx
+++ b/documentation/updates_5-29/UpdatedArchitectureDoc.docx
@@ -37,9 +37,10 @@
           <w:b w:val="1"/>
           <w:color w:val="333333"/>
           <w:sz w:val="28"/>
-          <w:rtl w:val="0"/>
-        </w:rPr>
-        <w:t xml:space="preserve">SharedMusic</w:t>
+          <w:highlight w:val="yellow"/>
+          <w:rtl w:val="0"/>
+        </w:rPr>
+        <w:t xml:space="preserve">Jukebox (formerly SharedMusic)</w:t>
       </w:r>
     </w:p>
     <w:p>
@@ -563,12 +564,12 @@
           <wp:inline distB="114300" distT="114300" distL="114300" distR="114300">
             <wp:extent cx="5881688" cy="4187571"/>
             <wp:effectExtent b="0" l="0" r="0" t="0"/>
-            <wp:docPr descr="addsong_seq_uml.png" id="1" name="image02.png"/>
+            <wp:docPr descr="addsong_seq_uml.png" id="1" name="image03.png"/>
             <a:graphic>
               <a:graphicData uri="http://schemas.openxmlformats.org/drawingml/2006/picture">
                 <pic:pic>
                   <pic:nvPicPr>
-                    <pic:cNvPr descr="addsong_seq_uml.png" id="0" name="image02.png"/>
+                    <pic:cNvPr descr="addsong_seq_uml.png" id="0" name="image03.png"/>
                     <pic:cNvPicPr preferRelativeResize="0"/>
                   </pic:nvPicPr>
                   <pic:blipFill>

</xml_diff>